<commit_message>
link added to documation file of exercise 1
</commit_message>
<xml_diff>
--- a/exercise1/documentation.docx
+++ b/exercise1/documentation.docx
@@ -120,7 +120,7 @@
         <w:bidi/>
         <w:jc w:val="center"/>
         <w:rPr>
-          <w:rFonts w:cstheme="minorHAnsi" w:hint="cs"/>
+          <w:rFonts w:cstheme="minorHAnsi"/>
           <w:sz w:val="32"/>
           <w:szCs w:val="32"/>
           <w:rtl/>
@@ -156,7 +156,7 @@
         <w:bidi/>
         <w:jc w:val="center"/>
         <w:rPr>
-          <w:rFonts w:cstheme="minorHAnsi" w:hint="cs"/>
+          <w:rFonts w:cstheme="minorHAnsi"/>
           <w:sz w:val="32"/>
           <w:szCs w:val="32"/>
           <w:rtl/>
@@ -259,26 +259,114 @@
     <w:p>
       <w:pPr>
         <w:bidi/>
-        <w:rPr>
-          <w:rFonts w:cstheme="minorHAnsi"/>
-          <w:sz w:val="48"/>
-          <w:szCs w:val="48"/>
-          <w:rtl/>
-          <w:lang w:bidi="fa-IR"/>
-        </w:rPr>
-      </w:pPr>
-    </w:p>
-    <w:p>
-      <w:pPr>
-        <w:bidi/>
-        <w:rPr>
-          <w:rFonts w:cstheme="minorHAnsi"/>
-          <w:sz w:val="48"/>
-          <w:szCs w:val="48"/>
-          <w:rtl/>
-          <w:lang w:bidi="fa-IR"/>
-        </w:rPr>
-      </w:pPr>
+        <w:jc w:val="center"/>
+        <w:rPr>
+          <w:rFonts w:cstheme="minorHAnsi"/>
+          <w:sz w:val="32"/>
+          <w:szCs w:val="32"/>
+          <w:rtl/>
+          <w:lang w:bidi="fa-IR"/>
+        </w:rPr>
+      </w:pPr>
+    </w:p>
+    <w:p>
+      <w:pPr>
+        <w:bidi/>
+        <w:jc w:val="center"/>
+        <w:rPr>
+          <w:rFonts w:cstheme="minorHAnsi"/>
+          <w:sz w:val="32"/>
+          <w:szCs w:val="32"/>
+          <w:rtl/>
+          <w:lang w:bidi="fa-IR"/>
+        </w:rPr>
+      </w:pPr>
+      <w:r>
+        <w:rPr>
+          <w:rFonts w:cstheme="minorHAnsi" w:hint="cs"/>
+          <w:sz w:val="32"/>
+          <w:szCs w:val="32"/>
+          <w:rtl/>
+          <w:lang w:bidi="fa-IR"/>
+        </w:rPr>
+        <w:t xml:space="preserve">لینک کدها: </w:t>
+      </w:r>
+      <w:r>
+        <w:rPr>
+          <w:rFonts w:cstheme="minorHAnsi"/>
+          <w:sz w:val="32"/>
+          <w:szCs w:val="32"/>
+          <w:lang w:bidi="fa-IR"/>
+        </w:rPr>
+        <w:fldChar w:fldCharType="begin"/>
+      </w:r>
+      <w:r>
+        <w:rPr>
+          <w:rFonts w:cstheme="minorHAnsi"/>
+          <w:sz w:val="32"/>
+          <w:szCs w:val="32"/>
+          <w:lang w:bidi="fa-IR"/>
+        </w:rPr>
+        <w:instrText xml:space="preserve"> HYPERLINK "https://github.com/ali-rajabinekoo/deepLearning" </w:instrText>
+      </w:r>
+      <w:r>
+        <w:rPr>
+          <w:rFonts w:cstheme="minorHAnsi"/>
+          <w:sz w:val="32"/>
+          <w:szCs w:val="32"/>
+          <w:lang w:bidi="fa-IR"/>
+        </w:rPr>
+      </w:r>
+      <w:r>
+        <w:rPr>
+          <w:rFonts w:cstheme="minorHAnsi"/>
+          <w:sz w:val="32"/>
+          <w:szCs w:val="32"/>
+          <w:lang w:bidi="fa-IR"/>
+        </w:rPr>
+        <w:fldChar w:fldCharType="separate"/>
+      </w:r>
+      <w:r>
+        <w:rPr>
+          <w:rStyle w:val="Hyperlink"/>
+          <w:rFonts w:cstheme="minorHAnsi"/>
+          <w:sz w:val="32"/>
+          <w:szCs w:val="32"/>
+          <w:lang w:bidi="fa-IR"/>
+        </w:rPr>
+        <w:t>https://github.com/ali-</w:t>
+      </w:r>
+      <w:bookmarkStart w:id="0" w:name="_GoBack"/>
+      <w:bookmarkEnd w:id="0"/>
+      <w:r>
+        <w:rPr>
+          <w:rStyle w:val="Hyperlink"/>
+          <w:rFonts w:cstheme="minorHAnsi"/>
+          <w:sz w:val="32"/>
+          <w:szCs w:val="32"/>
+          <w:lang w:bidi="fa-IR"/>
+        </w:rPr>
+        <w:t>r</w:t>
+      </w:r>
+      <w:r>
+        <w:rPr>
+          <w:rStyle w:val="Hyperlink"/>
+          <w:rFonts w:cstheme="minorHAnsi"/>
+          <w:sz w:val="32"/>
+          <w:szCs w:val="32"/>
+          <w:lang w:bidi="fa-IR"/>
+        </w:rPr>
+        <w:t>ajabinekoo/deepLearning</w:t>
+      </w:r>
+      <w:r>
+        <w:rPr>
+          <w:rFonts w:cstheme="minorHAnsi"/>
+          <w:sz w:val="32"/>
+          <w:szCs w:val="32"/>
+          <w:lang w:bidi="fa-IR"/>
+        </w:rPr>
+        <w:fldChar w:fldCharType="end"/>
+      </w:r>
     </w:p>
     <w:p>
       <w:pPr>
@@ -1690,7 +1778,7 @@
         <w:bidi/>
         <w:spacing w:line="360" w:lineRule="auto"/>
         <w:rPr>
-          <w:rFonts w:cstheme="minorHAnsi" w:hint="cs"/>
+          <w:rFonts w:cstheme="minorHAnsi"/>
           <w:sz w:val="32"/>
           <w:szCs w:val="32"/>
           <w:lang w:bidi="fa-IR"/>
@@ -1757,7 +1845,7 @@
         <w:bidi/>
         <w:spacing w:line="360" w:lineRule="auto"/>
         <w:rPr>
-          <w:rFonts w:cstheme="minorHAnsi" w:hint="cs"/>
+          <w:rFonts w:cstheme="minorHAnsi"/>
           <w:sz w:val="32"/>
           <w:szCs w:val="32"/>
           <w:lang w:bidi="fa-IR"/>
@@ -2008,18 +2096,7 @@
           <w:szCs w:val="32"/>
           <w:lang w:bidi="fa-IR"/>
         </w:rPr>
-        <w:t>exception hand</w:t>
-      </w:r>
-      <w:bookmarkStart w:id="0" w:name="_GoBack"/>
-      <w:bookmarkEnd w:id="0"/>
-      <w:r>
-        <w:rPr>
-          <w:rFonts w:cstheme="minorHAnsi"/>
-          <w:sz w:val="32"/>
-          <w:szCs w:val="32"/>
-          <w:lang w:bidi="fa-IR"/>
-        </w:rPr>
-        <w:t>ling</w:t>
+        <w:t>exception handling</w:t>
       </w:r>
       <w:r>
         <w:rPr>
@@ -2070,6 +2147,42 @@
         <w:spacing w:line="360" w:lineRule="auto"/>
         <w:rPr>
           <w:rFonts w:cstheme="minorHAnsi"/>
+          <w:sz w:val="32"/>
+          <w:szCs w:val="32"/>
+          <w:lang w:bidi="fa-IR"/>
+        </w:rPr>
+      </w:pPr>
+    </w:p>
+    <w:p>
+      <w:pPr>
+        <w:bidi/>
+        <w:spacing w:line="360" w:lineRule="auto"/>
+        <w:rPr>
+          <w:rFonts w:cstheme="minorHAnsi"/>
+          <w:sz w:val="32"/>
+          <w:szCs w:val="32"/>
+          <w:lang w:bidi="fa-IR"/>
+        </w:rPr>
+      </w:pPr>
+    </w:p>
+    <w:p>
+      <w:pPr>
+        <w:bidi/>
+        <w:spacing w:line="360" w:lineRule="auto"/>
+        <w:rPr>
+          <w:rFonts w:cstheme="minorHAnsi"/>
+          <w:sz w:val="32"/>
+          <w:szCs w:val="32"/>
+          <w:lang w:bidi="fa-IR"/>
+        </w:rPr>
+      </w:pPr>
+    </w:p>
+    <w:p>
+      <w:pPr>
+        <w:bidi/>
+        <w:spacing w:line="360" w:lineRule="auto"/>
+        <w:rPr>
+          <w:rFonts w:cstheme="minorHAnsi" w:hint="cs"/>
           <w:sz w:val="32"/>
           <w:szCs w:val="32"/>
           <w:rtl/>
@@ -2792,6 +2905,29 @@
       <w:contextualSpacing/>
     </w:pPr>
   </w:style>
+  <w:style w:type="character" w:styleId="Hyperlink">
+    <w:name w:val="Hyperlink"/>
+    <w:basedOn w:val="DefaultParagraphFont"/>
+    <w:uiPriority w:val="99"/>
+    <w:unhideWhenUsed/>
+    <w:rsid w:val="007E0D74"/>
+    <w:rPr>
+      <w:color w:val="0563C1" w:themeColor="hyperlink"/>
+      <w:u w:val="single"/>
+    </w:rPr>
+  </w:style>
+  <w:style w:type="character" w:styleId="FollowedHyperlink">
+    <w:name w:val="FollowedHyperlink"/>
+    <w:basedOn w:val="DefaultParagraphFont"/>
+    <w:uiPriority w:val="99"/>
+    <w:semiHidden/>
+    <w:unhideWhenUsed/>
+    <w:rsid w:val="007E0D74"/>
+    <w:rPr>
+      <w:color w:val="954F72" w:themeColor="followedHyperlink"/>
+      <w:u w:val="single"/>
+    </w:rPr>
+  </w:style>
 </w:styles>
 </file>
 

</xml_diff>

<commit_message>
documentation fixed for question 1
</commit_message>
<xml_diff>
--- a/exercise1/documentation.docx
+++ b/exercise1/documentation.docx
@@ -316,14 +316,6 @@
           <w:szCs w:val="32"/>
           <w:lang w:bidi="fa-IR"/>
         </w:rPr>
-      </w:r>
-      <w:r>
-        <w:rPr>
-          <w:rFonts w:cstheme="minorHAnsi"/>
-          <w:sz w:val="32"/>
-          <w:szCs w:val="32"/>
-          <w:lang w:bidi="fa-IR"/>
-        </w:rPr>
         <w:fldChar w:fldCharType="separate"/>
       </w:r>
       <w:r>
@@ -334,29 +326,7 @@
           <w:szCs w:val="32"/>
           <w:lang w:bidi="fa-IR"/>
         </w:rPr>
-        <w:t>https://github.com/ali-</w:t>
-      </w:r>
-      <w:bookmarkStart w:id="0" w:name="_GoBack"/>
-      <w:bookmarkEnd w:id="0"/>
-      <w:r>
-        <w:rPr>
-          <w:rStyle w:val="Hyperlink"/>
-          <w:rFonts w:cstheme="minorHAnsi"/>
-          <w:sz w:val="32"/>
-          <w:szCs w:val="32"/>
-          <w:lang w:bidi="fa-IR"/>
-        </w:rPr>
-        <w:t>r</w:t>
-      </w:r>
-      <w:r>
-        <w:rPr>
-          <w:rStyle w:val="Hyperlink"/>
-          <w:rFonts w:cstheme="minorHAnsi"/>
-          <w:sz w:val="32"/>
-          <w:szCs w:val="32"/>
-          <w:lang w:bidi="fa-IR"/>
-        </w:rPr>
-        <w:t>ajabinekoo/deepLearning</w:t>
+        <w:t>https://github.com/ali-rajabinekoo/deepLearning</w:t>
       </w:r>
       <w:r>
         <w:rPr>
@@ -375,7 +345,6 @@
           <w:rFonts w:cstheme="minorHAnsi"/>
           <w:sz w:val="48"/>
           <w:szCs w:val="48"/>
-          <w:rtl/>
           <w:lang w:bidi="fa-IR"/>
         </w:rPr>
       </w:pPr>
@@ -389,6 +358,61 @@
         </w:rPr>
         <w:lastRenderedPageBreak/>
         <w:t>تمرین اول:</w:t>
+      </w:r>
+    </w:p>
+    <w:p>
+      <w:pPr>
+        <w:bidi/>
+        <w:rPr>
+          <w:rFonts w:cstheme="minorHAnsi"/>
+          <w:sz w:val="48"/>
+          <w:szCs w:val="48"/>
+          <w:lang w:bidi="fa-IR"/>
+        </w:rPr>
+      </w:pPr>
+    </w:p>
+    <w:p>
+      <w:pPr>
+        <w:bidi/>
+        <w:rPr>
+          <w:rFonts w:cstheme="minorHAnsi"/>
+          <w:sz w:val="48"/>
+          <w:szCs w:val="48"/>
+          <w:rtl/>
+          <w:lang w:bidi="fa-IR"/>
+        </w:rPr>
+      </w:pPr>
+      <w:r>
+        <w:rPr>
+          <w:rFonts w:cstheme="minorHAnsi"/>
+          <w:sz w:val="48"/>
+          <w:szCs w:val="48"/>
+          <w:lang w:bidi="fa-IR"/>
+        </w:rPr>
+        <w:pict>
+          <v:shapetype id="_x0000_t75" coordsize="21600,21600" o:spt="75" o:preferrelative="t" path="m@4@5l@4@11@9@11@9@5xe" filled="f" stroked="f">
+            <v:stroke joinstyle="miter"/>
+            <v:formulas>
+              <v:f eqn="if lineDrawn pixelLineWidth 0"/>
+              <v:f eqn="sum @0 1 0"/>
+              <v:f eqn="sum 0 0 @1"/>
+              <v:f eqn="prod @2 1 2"/>
+              <v:f eqn="prod @3 21600 pixelWidth"/>
+              <v:f eqn="prod @3 21600 pixelHeight"/>
+              <v:f eqn="sum @0 0 1"/>
+              <v:f eqn="prod @6 1 2"/>
+              <v:f eqn="prod @7 21600 pixelWidth"/>
+              <v:f eqn="sum @8 21600 0"/>
+              <v:f eqn="prod @7 21600 pixelHeight"/>
+              <v:f eqn="sum @10 21600 0"/>
+            </v:formulas>
+            <v:path o:extrusionok="f" gradientshapeok="t" o:connecttype="rect"/>
+            <o:lock v:ext="edit" aspectratio="t"/>
+          </v:shapetype>
+          <v:shape id="_x0000_i1025" type="#_x0000_t75" style="width:467.25pt;height:394.5pt">
+            <v:imagedata r:id="rId6" o:title="code-snapshot1"/>
+          </v:shape>
+        </w:pict>
       </w:r>
     </w:p>
     <w:p>
@@ -494,6 +518,7 @@
           <w:rtl/>
           <w:lang w:bidi="fa-IR"/>
         </w:rPr>
+        <w:lastRenderedPageBreak/>
         <w:t xml:space="preserve">دو خط بعدی، فابل </w:t>
       </w:r>
       <w:r>
@@ -935,6 +960,167 @@
           <w:rFonts w:cstheme="minorHAnsi"/>
           <w:sz w:val="32"/>
           <w:szCs w:val="32"/>
+          <w:lang w:bidi="fa-IR"/>
+        </w:rPr>
+      </w:pPr>
+      <w:r>
+        <w:rPr>
+          <w:noProof/>
+        </w:rPr>
+        <w:lastRenderedPageBreak/>
+        <w:drawing>
+          <wp:inline distT="0" distB="0" distL="0" distR="0" wp14:anchorId="141C98E7" wp14:editId="3333DB8D">
+            <wp:extent cx="5943600" cy="3347720"/>
+            <wp:effectExtent l="0" t="0" r="0" b="5080"/>
+            <wp:docPr id="2" name="Picture 2"/>
+            <wp:cNvGraphicFramePr>
+              <a:graphicFrameLocks xmlns:a="http://schemas.openxmlformats.org/drawingml/2006/main" noChangeAspect="1"/>
+            </wp:cNvGraphicFramePr>
+            <a:graphic xmlns:a="http://schemas.openxmlformats.org/drawingml/2006/main">
+              <a:graphicData uri="http://schemas.openxmlformats.org/drawingml/2006/picture">
+                <pic:pic xmlns:pic="http://schemas.openxmlformats.org/drawingml/2006/picture">
+                  <pic:nvPicPr>
+                    <pic:cNvPr id="1" name=""/>
+                    <pic:cNvPicPr/>
+                  </pic:nvPicPr>
+                  <pic:blipFill>
+                    <a:blip r:embed="rId7"/>
+                    <a:stretch>
+                      <a:fillRect/>
+                    </a:stretch>
+                  </pic:blipFill>
+                  <pic:spPr>
+                    <a:xfrm>
+                      <a:off x="0" y="0"/>
+                      <a:ext cx="5943600" cy="3347720"/>
+                    </a:xfrm>
+                    <a:prstGeom prst="rect">
+                      <a:avLst/>
+                    </a:prstGeom>
+                  </pic:spPr>
+                </pic:pic>
+              </a:graphicData>
+            </a:graphic>
+          </wp:inline>
+        </w:drawing>
+      </w:r>
+    </w:p>
+    <w:p>
+      <w:pPr>
+        <w:bidi/>
+        <w:spacing w:line="360" w:lineRule="auto"/>
+        <w:rPr>
+          <w:rFonts w:cstheme="minorHAnsi"/>
+          <w:sz w:val="32"/>
+          <w:szCs w:val="32"/>
+          <w:lang w:bidi="fa-IR"/>
+        </w:rPr>
+      </w:pPr>
+    </w:p>
+    <w:p>
+      <w:pPr>
+        <w:bidi/>
+        <w:spacing w:line="360" w:lineRule="auto"/>
+        <w:rPr>
+          <w:rFonts w:cstheme="minorHAnsi"/>
+          <w:sz w:val="32"/>
+          <w:szCs w:val="32"/>
+          <w:lang w:bidi="fa-IR"/>
+        </w:rPr>
+      </w:pPr>
+    </w:p>
+    <w:p>
+      <w:pPr>
+        <w:bidi/>
+        <w:spacing w:line="360" w:lineRule="auto"/>
+        <w:rPr>
+          <w:rFonts w:cstheme="minorHAnsi"/>
+          <w:sz w:val="32"/>
+          <w:szCs w:val="32"/>
+          <w:lang w:bidi="fa-IR"/>
+        </w:rPr>
+      </w:pPr>
+    </w:p>
+    <w:p>
+      <w:pPr>
+        <w:bidi/>
+        <w:spacing w:line="360" w:lineRule="auto"/>
+        <w:rPr>
+          <w:rFonts w:cstheme="minorHAnsi"/>
+          <w:sz w:val="32"/>
+          <w:szCs w:val="32"/>
+          <w:lang w:bidi="fa-IR"/>
+        </w:rPr>
+      </w:pPr>
+    </w:p>
+    <w:p>
+      <w:pPr>
+        <w:bidi/>
+        <w:spacing w:line="360" w:lineRule="auto"/>
+        <w:rPr>
+          <w:rFonts w:cstheme="minorHAnsi"/>
+          <w:sz w:val="32"/>
+          <w:szCs w:val="32"/>
+          <w:lang w:bidi="fa-IR"/>
+        </w:rPr>
+      </w:pPr>
+    </w:p>
+    <w:p>
+      <w:pPr>
+        <w:bidi/>
+        <w:spacing w:line="360" w:lineRule="auto"/>
+        <w:rPr>
+          <w:rFonts w:cstheme="minorHAnsi"/>
+          <w:sz w:val="32"/>
+          <w:szCs w:val="32"/>
+          <w:lang w:bidi="fa-IR"/>
+        </w:rPr>
+      </w:pPr>
+    </w:p>
+    <w:p>
+      <w:pPr>
+        <w:bidi/>
+        <w:spacing w:line="360" w:lineRule="auto"/>
+        <w:rPr>
+          <w:rFonts w:cstheme="minorHAnsi"/>
+          <w:sz w:val="32"/>
+          <w:szCs w:val="32"/>
+          <w:lang w:bidi="fa-IR"/>
+        </w:rPr>
+      </w:pPr>
+    </w:p>
+    <w:p>
+      <w:pPr>
+        <w:bidi/>
+        <w:spacing w:line="360" w:lineRule="auto"/>
+        <w:rPr>
+          <w:rFonts w:cstheme="minorHAnsi"/>
+          <w:sz w:val="32"/>
+          <w:szCs w:val="32"/>
+          <w:lang w:bidi="fa-IR"/>
+        </w:rPr>
+      </w:pPr>
+    </w:p>
+    <w:p>
+      <w:pPr>
+        <w:bidi/>
+        <w:spacing w:line="360" w:lineRule="auto"/>
+        <w:rPr>
+          <w:rFonts w:cstheme="minorHAnsi"/>
+          <w:sz w:val="32"/>
+          <w:szCs w:val="32"/>
+          <w:lang w:bidi="fa-IR"/>
+        </w:rPr>
+      </w:pPr>
+    </w:p>
+    <w:p>
+      <w:pPr>
+        <w:bidi/>
+        <w:spacing w:line="360" w:lineRule="auto"/>
+        <w:rPr>
+          <w:rFonts w:cstheme="minorHAnsi"/>
+          <w:sz w:val="32"/>
+          <w:szCs w:val="32"/>
           <w:rtl/>
           <w:lang w:bidi="fa-IR"/>
         </w:rPr>
@@ -947,7 +1133,6 @@
           <w:rFonts w:cstheme="minorHAnsi"/>
           <w:sz w:val="48"/>
           <w:szCs w:val="48"/>
-          <w:rtl/>
           <w:lang w:bidi="fa-IR"/>
         </w:rPr>
       </w:pPr>
@@ -981,6 +1166,42 @@
           <w:lang w:bidi="fa-IR"/>
         </w:rPr>
         <w:t>:</w:t>
+      </w:r>
+    </w:p>
+    <w:p>
+      <w:pPr>
+        <w:bidi/>
+        <w:rPr>
+          <w:rFonts w:cstheme="minorHAnsi"/>
+          <w:sz w:val="48"/>
+          <w:szCs w:val="48"/>
+          <w:lang w:bidi="fa-IR"/>
+        </w:rPr>
+      </w:pPr>
+    </w:p>
+    <w:p>
+      <w:pPr>
+        <w:bidi/>
+        <w:rPr>
+          <w:rFonts w:cstheme="minorHAnsi"/>
+          <w:sz w:val="48"/>
+          <w:szCs w:val="48"/>
+          <w:rtl/>
+          <w:lang w:bidi="fa-IR"/>
+        </w:rPr>
+      </w:pPr>
+      <w:r>
+        <w:rPr>
+          <w:rFonts w:cstheme="minorHAnsi"/>
+          <w:sz w:val="48"/>
+          <w:szCs w:val="48"/>
+          <w:lang w:bidi="fa-IR"/>
+        </w:rPr>
+        <w:pict>
+          <v:shape id="_x0000_i1026" type="#_x0000_t75" style="width:467.25pt;height:458.25pt">
+            <v:imagedata r:id="rId8" o:title="code-snapshot2"/>
+          </v:shape>
+        </w:pict>
       </w:r>
     </w:p>
     <w:p>
@@ -1086,6 +1307,7 @@
           <w:rtl/>
           <w:lang w:bidi="fa-IR"/>
         </w:rPr>
+        <w:lastRenderedPageBreak/>
         <w:t xml:space="preserve">دو خط بعدی، فابل </w:t>
       </w:r>
       <w:r>
@@ -1534,7 +1756,6 @@
           <w:rFonts w:cstheme="minorHAnsi"/>
           <w:sz w:val="32"/>
           <w:szCs w:val="32"/>
-          <w:rtl/>
           <w:lang w:bidi="fa-IR"/>
         </w:rPr>
       </w:pPr>
@@ -1616,8 +1837,19 @@
           <w:rtl/>
           <w:lang w:bidi="fa-IR"/>
         </w:rPr>
-        <w:t xml:space="preserve">چک میکنیم که آیا طول کلمه مورد نظر بیشتر از کلمه ذخیره شده قبلی است </w:t>
-      </w:r>
+        <w:t xml:space="preserve">چک میکنیم که آیا طول کلمه مورد نظر بیشتر از کلمه ذخیره شده قبلی است یا خیر که اگر اینطور باشد، کلمه و طول آن را داخل دو متغیر </w:t>
+      </w:r>
+      <w:proofErr w:type="spellStart"/>
+      <w:r>
+        <w:rPr>
+          <w:rFonts w:cstheme="minorHAnsi"/>
+          <w:sz w:val="32"/>
+          <w:szCs w:val="32"/>
+          <w:lang w:bidi="fa-IR"/>
+        </w:rPr>
+        <w:t>target_word</w:t>
+      </w:r>
+      <w:proofErr w:type="spellEnd"/>
       <w:r>
         <w:rPr>
           <w:rFonts w:cstheme="minorHAnsi" w:hint="cs"/>
@@ -1626,81 +1858,281 @@
           <w:rtl/>
           <w:lang w:bidi="fa-IR"/>
         </w:rPr>
+        <w:t xml:space="preserve"> و </w:t>
+      </w:r>
+      <w:r>
+        <w:rPr>
+          <w:rFonts w:cstheme="minorHAnsi"/>
+          <w:sz w:val="32"/>
+          <w:szCs w:val="32"/>
+          <w:lang w:bidi="fa-IR"/>
+        </w:rPr>
+        <w:t>max-</w:t>
+      </w:r>
+      <w:proofErr w:type="spellStart"/>
+      <w:r>
+        <w:rPr>
+          <w:rFonts w:cstheme="minorHAnsi"/>
+          <w:sz w:val="32"/>
+          <w:szCs w:val="32"/>
+          <w:lang w:bidi="fa-IR"/>
+        </w:rPr>
+        <w:t>repitition</w:t>
+      </w:r>
+      <w:proofErr w:type="spellEnd"/>
+      <w:r>
+        <w:rPr>
+          <w:rFonts w:cstheme="minorHAnsi" w:hint="cs"/>
+          <w:sz w:val="32"/>
+          <w:szCs w:val="32"/>
+          <w:rtl/>
+          <w:lang w:bidi="fa-IR"/>
+        </w:rPr>
+        <w:t xml:space="preserve"> قرار میدهیم. در نهایت </w:t>
+      </w:r>
+      <w:proofErr w:type="spellStart"/>
+      <w:r>
+        <w:rPr>
+          <w:rFonts w:cstheme="minorHAnsi"/>
+          <w:sz w:val="32"/>
+          <w:szCs w:val="32"/>
+          <w:lang w:bidi="fa-IR"/>
+        </w:rPr>
+        <w:t>target_word</w:t>
+      </w:r>
+      <w:proofErr w:type="spellEnd"/>
+      <w:r>
+        <w:rPr>
+          <w:rFonts w:cstheme="minorHAnsi" w:hint="cs"/>
+          <w:sz w:val="32"/>
+          <w:szCs w:val="32"/>
+          <w:rtl/>
+          <w:lang w:bidi="fa-IR"/>
+        </w:rPr>
+        <w:t xml:space="preserve"> برابر کلمه ای است که بیشترین تکرار را دارد.</w:t>
+      </w:r>
+    </w:p>
+    <w:p>
+      <w:pPr>
+        <w:bidi/>
+        <w:spacing w:line="360" w:lineRule="auto"/>
+        <w:rPr>
+          <w:rFonts w:cstheme="minorHAnsi"/>
+          <w:sz w:val="32"/>
+          <w:szCs w:val="32"/>
+          <w:lang w:bidi="fa-IR"/>
+        </w:rPr>
+      </w:pPr>
+      <w:r>
+        <w:rPr>
+          <w:noProof/>
+        </w:rPr>
         <w:lastRenderedPageBreak/>
-        <w:t xml:space="preserve">یا خیر که اگر اینطور باشد، کلمه و طول آن را داخل دو متغیر </w:t>
-      </w:r>
-      <w:proofErr w:type="spellStart"/>
-      <w:r>
-        <w:rPr>
-          <w:rFonts w:cstheme="minorHAnsi"/>
-          <w:sz w:val="32"/>
-          <w:szCs w:val="32"/>
-          <w:lang w:bidi="fa-IR"/>
-        </w:rPr>
-        <w:t>target_word</w:t>
-      </w:r>
-      <w:proofErr w:type="spellEnd"/>
-      <w:r>
-        <w:rPr>
-          <w:rFonts w:cstheme="minorHAnsi" w:hint="cs"/>
-          <w:sz w:val="32"/>
-          <w:szCs w:val="32"/>
-          <w:rtl/>
-          <w:lang w:bidi="fa-IR"/>
-        </w:rPr>
-        <w:t xml:space="preserve"> و </w:t>
-      </w:r>
-      <w:r>
-        <w:rPr>
-          <w:rFonts w:cstheme="minorHAnsi"/>
-          <w:sz w:val="32"/>
-          <w:szCs w:val="32"/>
-          <w:lang w:bidi="fa-IR"/>
-        </w:rPr>
-        <w:t>max-</w:t>
-      </w:r>
-      <w:proofErr w:type="spellStart"/>
-      <w:r>
-        <w:rPr>
-          <w:rFonts w:cstheme="minorHAnsi"/>
-          <w:sz w:val="32"/>
-          <w:szCs w:val="32"/>
-          <w:lang w:bidi="fa-IR"/>
-        </w:rPr>
-        <w:t>repitition</w:t>
-      </w:r>
-      <w:proofErr w:type="spellEnd"/>
-      <w:r>
-        <w:rPr>
-          <w:rFonts w:cstheme="minorHAnsi" w:hint="cs"/>
-          <w:sz w:val="32"/>
-          <w:szCs w:val="32"/>
-          <w:rtl/>
-          <w:lang w:bidi="fa-IR"/>
-        </w:rPr>
-        <w:t xml:space="preserve"> قرار میدهیم. در نهایت </w:t>
-      </w:r>
-      <w:proofErr w:type="spellStart"/>
-      <w:r>
-        <w:rPr>
-          <w:rFonts w:cstheme="minorHAnsi"/>
-          <w:sz w:val="32"/>
-          <w:szCs w:val="32"/>
-          <w:lang w:bidi="fa-IR"/>
-        </w:rPr>
-        <w:t>target_word</w:t>
-      </w:r>
-      <w:proofErr w:type="spellEnd"/>
-      <w:r>
-        <w:rPr>
-          <w:rFonts w:cstheme="minorHAnsi" w:hint="cs"/>
-          <w:sz w:val="32"/>
-          <w:szCs w:val="32"/>
-          <w:rtl/>
-          <w:lang w:bidi="fa-IR"/>
-        </w:rPr>
-        <w:t xml:space="preserve"> برابر کلمه ای است که بیشترین تکرار را دارد.</w:t>
-      </w:r>
+        <w:drawing>
+          <wp:inline distT="0" distB="0" distL="0" distR="0" wp14:anchorId="700A9744" wp14:editId="6DC31DB3">
+            <wp:extent cx="5943600" cy="810895"/>
+            <wp:effectExtent l="0" t="0" r="0" b="8255"/>
+            <wp:docPr id="3" name="Picture 3"/>
+            <wp:cNvGraphicFramePr>
+              <a:graphicFrameLocks xmlns:a="http://schemas.openxmlformats.org/drawingml/2006/main" noChangeAspect="1"/>
+            </wp:cNvGraphicFramePr>
+            <a:graphic xmlns:a="http://schemas.openxmlformats.org/drawingml/2006/main">
+              <a:graphicData uri="http://schemas.openxmlformats.org/drawingml/2006/picture">
+                <pic:pic xmlns:pic="http://schemas.openxmlformats.org/drawingml/2006/picture">
+                  <pic:nvPicPr>
+                    <pic:cNvPr id="1" name=""/>
+                    <pic:cNvPicPr/>
+                  </pic:nvPicPr>
+                  <pic:blipFill>
+                    <a:blip r:embed="rId9"/>
+                    <a:stretch>
+                      <a:fillRect/>
+                    </a:stretch>
+                  </pic:blipFill>
+                  <pic:spPr>
+                    <a:xfrm>
+                      <a:off x="0" y="0"/>
+                      <a:ext cx="5943600" cy="810895"/>
+                    </a:xfrm>
+                    <a:prstGeom prst="rect">
+                      <a:avLst/>
+                    </a:prstGeom>
+                  </pic:spPr>
+                </pic:pic>
+              </a:graphicData>
+            </a:graphic>
+          </wp:inline>
+        </w:drawing>
+      </w:r>
+    </w:p>
+    <w:p>
+      <w:pPr>
+        <w:bidi/>
+        <w:spacing w:line="360" w:lineRule="auto"/>
+        <w:rPr>
+          <w:rFonts w:cstheme="minorHAnsi"/>
+          <w:sz w:val="32"/>
+          <w:szCs w:val="32"/>
+          <w:lang w:bidi="fa-IR"/>
+        </w:rPr>
+      </w:pPr>
+    </w:p>
+    <w:p>
+      <w:pPr>
+        <w:bidi/>
+        <w:spacing w:line="360" w:lineRule="auto"/>
+        <w:rPr>
+          <w:rFonts w:cstheme="minorHAnsi"/>
+          <w:sz w:val="32"/>
+          <w:szCs w:val="32"/>
+          <w:lang w:bidi="fa-IR"/>
+        </w:rPr>
+      </w:pPr>
+    </w:p>
+    <w:p>
+      <w:pPr>
+        <w:bidi/>
+        <w:spacing w:line="360" w:lineRule="auto"/>
+        <w:rPr>
+          <w:rFonts w:cstheme="minorHAnsi"/>
+          <w:sz w:val="32"/>
+          <w:szCs w:val="32"/>
+          <w:lang w:bidi="fa-IR"/>
+        </w:rPr>
+      </w:pPr>
+    </w:p>
+    <w:p>
+      <w:pPr>
+        <w:bidi/>
+        <w:spacing w:line="360" w:lineRule="auto"/>
+        <w:rPr>
+          <w:rFonts w:cstheme="minorHAnsi"/>
+          <w:sz w:val="32"/>
+          <w:szCs w:val="32"/>
+          <w:lang w:bidi="fa-IR"/>
+        </w:rPr>
+      </w:pPr>
+    </w:p>
+    <w:p>
+      <w:pPr>
+        <w:bidi/>
+        <w:spacing w:line="360" w:lineRule="auto"/>
+        <w:rPr>
+          <w:rFonts w:cstheme="minorHAnsi"/>
+          <w:sz w:val="32"/>
+          <w:szCs w:val="32"/>
+          <w:lang w:bidi="fa-IR"/>
+        </w:rPr>
+      </w:pPr>
+    </w:p>
+    <w:p>
+      <w:pPr>
+        <w:bidi/>
+        <w:spacing w:line="360" w:lineRule="auto"/>
+        <w:rPr>
+          <w:rFonts w:cstheme="minorHAnsi"/>
+          <w:sz w:val="32"/>
+          <w:szCs w:val="32"/>
+          <w:lang w:bidi="fa-IR"/>
+        </w:rPr>
+      </w:pPr>
+    </w:p>
+    <w:p>
+      <w:pPr>
+        <w:bidi/>
+        <w:spacing w:line="360" w:lineRule="auto"/>
+        <w:rPr>
+          <w:rFonts w:cstheme="minorHAnsi"/>
+          <w:sz w:val="32"/>
+          <w:szCs w:val="32"/>
+          <w:lang w:bidi="fa-IR"/>
+        </w:rPr>
+      </w:pPr>
+    </w:p>
+    <w:p>
+      <w:pPr>
+        <w:bidi/>
+        <w:spacing w:line="360" w:lineRule="auto"/>
+        <w:rPr>
+          <w:rFonts w:cstheme="minorHAnsi"/>
+          <w:sz w:val="32"/>
+          <w:szCs w:val="32"/>
+          <w:lang w:bidi="fa-IR"/>
+        </w:rPr>
+      </w:pPr>
+    </w:p>
+    <w:p>
+      <w:pPr>
+        <w:bidi/>
+        <w:spacing w:line="360" w:lineRule="auto"/>
+        <w:rPr>
+          <w:rFonts w:cstheme="minorHAnsi"/>
+          <w:sz w:val="32"/>
+          <w:szCs w:val="32"/>
+          <w:lang w:bidi="fa-IR"/>
+        </w:rPr>
+      </w:pPr>
+    </w:p>
+    <w:p>
+      <w:pPr>
+        <w:bidi/>
+        <w:spacing w:line="360" w:lineRule="auto"/>
+        <w:rPr>
+          <w:rFonts w:cstheme="minorHAnsi"/>
+          <w:sz w:val="32"/>
+          <w:szCs w:val="32"/>
+          <w:lang w:bidi="fa-IR"/>
+        </w:rPr>
+      </w:pPr>
+    </w:p>
+    <w:p>
+      <w:pPr>
+        <w:bidi/>
+        <w:spacing w:line="360" w:lineRule="auto"/>
+        <w:rPr>
+          <w:rFonts w:cstheme="minorHAnsi"/>
+          <w:sz w:val="32"/>
+          <w:szCs w:val="32"/>
+          <w:lang w:bidi="fa-IR"/>
+        </w:rPr>
+      </w:pPr>
+    </w:p>
+    <w:p>
+      <w:pPr>
+        <w:bidi/>
+        <w:spacing w:line="360" w:lineRule="auto"/>
+        <w:rPr>
+          <w:rFonts w:cstheme="minorHAnsi"/>
+          <w:sz w:val="32"/>
+          <w:szCs w:val="32"/>
+          <w:lang w:bidi="fa-IR"/>
+        </w:rPr>
+      </w:pPr>
+    </w:p>
+    <w:p>
+      <w:pPr>
+        <w:bidi/>
+        <w:spacing w:line="360" w:lineRule="auto"/>
+        <w:rPr>
+          <w:rFonts w:cstheme="minorHAnsi"/>
+          <w:sz w:val="32"/>
+          <w:szCs w:val="32"/>
+          <w:lang w:bidi="fa-IR"/>
+        </w:rPr>
+      </w:pPr>
+    </w:p>
+    <w:p>
+      <w:pPr>
+        <w:bidi/>
+        <w:spacing w:line="360" w:lineRule="auto"/>
+        <w:rPr>
+          <w:rFonts w:cstheme="minorHAnsi"/>
+          <w:sz w:val="32"/>
+          <w:szCs w:val="32"/>
+          <w:rtl/>
+          <w:lang w:bidi="fa-IR"/>
+        </w:rPr>
+      </w:pPr>
     </w:p>
     <w:p>
       <w:pPr>
@@ -1721,7 +2153,6 @@
           <w:rFonts w:cstheme="minorHAnsi"/>
           <w:sz w:val="48"/>
           <w:szCs w:val="48"/>
-          <w:rtl/>
           <w:lang w:bidi="fa-IR"/>
         </w:rPr>
       </w:pPr>
@@ -1733,6 +2164,7 @@
           <w:rtl/>
           <w:lang w:bidi="fa-IR"/>
         </w:rPr>
+        <w:lastRenderedPageBreak/>
         <w:t xml:space="preserve">تمرین </w:t>
       </w:r>
       <w:r>
@@ -1754,6 +2186,42 @@
           <w:lang w:bidi="fa-IR"/>
         </w:rPr>
         <w:t>:</w:t>
+      </w:r>
+    </w:p>
+    <w:p>
+      <w:pPr>
+        <w:bidi/>
+        <w:rPr>
+          <w:rFonts w:cstheme="minorHAnsi"/>
+          <w:sz w:val="48"/>
+          <w:szCs w:val="48"/>
+          <w:lang w:bidi="fa-IR"/>
+        </w:rPr>
+      </w:pPr>
+    </w:p>
+    <w:p>
+      <w:pPr>
+        <w:bidi/>
+        <w:rPr>
+          <w:rFonts w:cstheme="minorHAnsi"/>
+          <w:sz w:val="48"/>
+          <w:szCs w:val="48"/>
+          <w:rtl/>
+          <w:lang w:bidi="fa-IR"/>
+        </w:rPr>
+      </w:pPr>
+      <w:r>
+        <w:rPr>
+          <w:rFonts w:cstheme="minorHAnsi"/>
+          <w:sz w:val="48"/>
+          <w:szCs w:val="48"/>
+          <w:lang w:bidi="fa-IR"/>
+        </w:rPr>
+        <w:pict>
+          <v:shape id="_x0000_i1027" type="#_x0000_t75" style="width:468pt;height:504.75pt">
+            <v:imagedata r:id="rId10" o:title="code-snapshot3"/>
+          </v:shape>
+        </w:pict>
       </w:r>
     </w:p>
     <w:p>
@@ -1792,6 +2260,7 @@
           <w:rtl/>
           <w:lang w:bidi="fa-IR"/>
         </w:rPr>
+        <w:lastRenderedPageBreak/>
         <w:t xml:space="preserve">خط 1 تا 17 همان کد تمرین 1 است که به صورت تابع تعریف میشود و در خط </w:t>
       </w:r>
       <w:r>
@@ -2106,8 +2575,19 @@
           <w:rtl/>
           <w:lang w:bidi="fa-IR"/>
         </w:rPr>
-        <w:t xml:space="preserve"> استفاده میکنیم که اگر ارور دریافت نکردیم مطمین </w:t>
-      </w:r>
+        <w:t xml:space="preserve"> استفاده میکنیم که اگر ارور دریافت نکردیم مطمین شویم که آن کلمه به عنوان کلید در </w:t>
+      </w:r>
+      <w:proofErr w:type="spellStart"/>
+      <w:r>
+        <w:rPr>
+          <w:rFonts w:cstheme="minorHAnsi"/>
+          <w:sz w:val="32"/>
+          <w:szCs w:val="32"/>
+          <w:lang w:bidi="fa-IR"/>
+        </w:rPr>
+        <w:t>compare_text_dict</w:t>
+      </w:r>
+      <w:proofErr w:type="spellEnd"/>
       <w:r>
         <w:rPr>
           <w:rFonts w:cstheme="minorHAnsi" w:hint="cs"/>
@@ -2116,28 +2596,6 @@
           <w:rtl/>
           <w:lang w:bidi="fa-IR"/>
         </w:rPr>
-        <w:lastRenderedPageBreak/>
-        <w:t xml:space="preserve">شویم که آن کلمه به عنوان کلید در </w:t>
-      </w:r>
-      <w:proofErr w:type="spellStart"/>
-      <w:r>
-        <w:rPr>
-          <w:rFonts w:cstheme="minorHAnsi"/>
-          <w:sz w:val="32"/>
-          <w:szCs w:val="32"/>
-          <w:lang w:bidi="fa-IR"/>
-        </w:rPr>
-        <w:t>compare_text_dict</w:t>
-      </w:r>
-      <w:proofErr w:type="spellEnd"/>
-      <w:r>
-        <w:rPr>
-          <w:rFonts w:cstheme="minorHAnsi" w:hint="cs"/>
-          <w:sz w:val="32"/>
-          <w:szCs w:val="32"/>
-          <w:rtl/>
-          <w:lang w:bidi="fa-IR"/>
-        </w:rPr>
         <w:t xml:space="preserve"> موجود است. سپس آرایه کلمات مشترک را چاپ میکنیم.</w:t>
       </w:r>
     </w:p>
@@ -2164,25 +2622,67 @@
           <w:lang w:bidi="fa-IR"/>
         </w:rPr>
       </w:pPr>
-    </w:p>
-    <w:p>
-      <w:pPr>
-        <w:bidi/>
-        <w:spacing w:line="360" w:lineRule="auto"/>
-        <w:rPr>
-          <w:rFonts w:cstheme="minorHAnsi"/>
-          <w:sz w:val="32"/>
-          <w:szCs w:val="32"/>
-          <w:lang w:bidi="fa-IR"/>
-        </w:rPr>
-      </w:pPr>
-    </w:p>
-    <w:p>
-      <w:pPr>
-        <w:bidi/>
-        <w:spacing w:line="360" w:lineRule="auto"/>
-        <w:rPr>
-          <w:rFonts w:cstheme="minorHAnsi" w:hint="cs"/>
+      <w:r>
+        <w:rPr>
+          <w:noProof/>
+        </w:rPr>
+        <w:drawing>
+          <wp:inline distT="0" distB="0" distL="0" distR="0" wp14:anchorId="5EC31CFE" wp14:editId="01849ACD">
+            <wp:extent cx="5943600" cy="577215"/>
+            <wp:effectExtent l="0" t="0" r="0" b="0"/>
+            <wp:docPr id="4" name="Picture 4"/>
+            <wp:cNvGraphicFramePr>
+              <a:graphicFrameLocks xmlns:a="http://schemas.openxmlformats.org/drawingml/2006/main" noChangeAspect="1"/>
+            </wp:cNvGraphicFramePr>
+            <a:graphic xmlns:a="http://schemas.openxmlformats.org/drawingml/2006/main">
+              <a:graphicData uri="http://schemas.openxmlformats.org/drawingml/2006/picture">
+                <pic:pic xmlns:pic="http://schemas.openxmlformats.org/drawingml/2006/picture">
+                  <pic:nvPicPr>
+                    <pic:cNvPr id="1" name=""/>
+                    <pic:cNvPicPr/>
+                  </pic:nvPicPr>
+                  <pic:blipFill>
+                    <a:blip r:embed="rId11"/>
+                    <a:stretch>
+                      <a:fillRect/>
+                    </a:stretch>
+                  </pic:blipFill>
+                  <pic:spPr>
+                    <a:xfrm>
+                      <a:off x="0" y="0"/>
+                      <a:ext cx="5943600" cy="577215"/>
+                    </a:xfrm>
+                    <a:prstGeom prst="rect">
+                      <a:avLst/>
+                    </a:prstGeom>
+                  </pic:spPr>
+                </pic:pic>
+              </a:graphicData>
+            </a:graphic>
+          </wp:inline>
+        </w:drawing>
+      </w:r>
+      <w:bookmarkStart w:id="0" w:name="_GoBack"/>
+      <w:bookmarkEnd w:id="0"/>
+    </w:p>
+    <w:p>
+      <w:pPr>
+        <w:bidi/>
+        <w:spacing w:line="360" w:lineRule="auto"/>
+        <w:rPr>
+          <w:rFonts w:cstheme="minorHAnsi"/>
+          <w:sz w:val="32"/>
+          <w:szCs w:val="32"/>
+          <w:lang w:bidi="fa-IR"/>
+        </w:rPr>
+      </w:pPr>
+    </w:p>
+    <w:p>
+      <w:pPr>
+        <w:bidi/>
+        <w:spacing w:line="360" w:lineRule="auto"/>
+        <w:rPr>
+          <w:rFonts w:cstheme="minorHAnsi"/>
           <w:sz w:val="32"/>
           <w:szCs w:val="32"/>
           <w:rtl/>

</xml_diff>